<commit_message>
RAD Version 2 by Sashi
</commit_message>
<xml_diff>
--- a/RAD_0.75.docx
+++ b/RAD_0.75.docx
@@ -84,13 +84,8 @@
         <w:pStyle w:val="NoSpacing"/>
         <w:jc w:val="right"/>
       </w:pPr>
-      <w:proofErr w:type="spellStart"/>
-      <w:r>
-        <w:t>Haohan</w:t>
-      </w:r>
-      <w:proofErr w:type="spellEnd"/>
-      <w:r>
-        <w:t xml:space="preserve"> (Harry) Xu</w:t>
+      <w:r>
+        <w:t>Haohan (Harry) Xu</w:t>
       </w:r>
     </w:p>
     <w:p>
@@ -106,31 +101,12 @@
       </w:r>
       <w:r>
         <w:br/>
-      </w:r>
-      <w:proofErr w:type="spellStart"/>
-      <w:r>
-        <w:t>Jitin</w:t>
-      </w:r>
-      <w:proofErr w:type="spellEnd"/>
-      <w:r>
-        <w:t xml:space="preserve"> Jacob</w:t>
+        <w:t>Jitin Jacob</w:t>
       </w:r>
       <w:r>
         <w:br/>
-      </w:r>
-      <w:proofErr w:type="spellStart"/>
-      <w:r>
-        <w:t>Sashiraj</w:t>
-      </w:r>
-      <w:proofErr w:type="spellEnd"/>
-      <w:r>
-        <w:t xml:space="preserve"> </w:t>
-      </w:r>
-      <w:proofErr w:type="spellStart"/>
-      <w:r>
-        <w:t>Dhanrajan</w:t>
-      </w:r>
-      <w:proofErr w:type="spellEnd"/>
+        <w:t>Sashiraj Dhanrajan</w:t>
+      </w:r>
       <w:r>
         <w:br/>
       </w:r>
@@ -3376,14 +3352,12 @@
             <w:pPr>
               <w:jc w:val="both"/>
             </w:pPr>
-            <w:proofErr w:type="spellStart"/>
             <w:r>
               <w:rPr>
                 <w:lang w:eastAsia="zh-CN"/>
               </w:rPr>
               <w:t>CreateAccount</w:t>
             </w:r>
-            <w:proofErr w:type="spellEnd"/>
           </w:p>
         </w:tc>
       </w:tr>
@@ -6210,14 +6184,12 @@
             <w:pPr>
               <w:jc w:val="both"/>
             </w:pPr>
-            <w:proofErr w:type="spellStart"/>
             <w:r>
               <w:rPr>
                 <w:lang w:eastAsia="zh-CN"/>
               </w:rPr>
               <w:t>ServerFailure</w:t>
             </w:r>
-            <w:proofErr w:type="spellEnd"/>
           </w:p>
         </w:tc>
       </w:tr>
@@ -7046,12 +7018,7 @@
         <w:jc w:val="both"/>
       </w:pPr>
       <w:r>
-        <w:t>The application operates as a distributed sys</w:t>
-      </w:r>
-      <w:bookmarkStart w:id="13" w:name="_GoBack"/>
-      <w:bookmarkEnd w:id="13"/>
-      <w:r>
-        <w:t>tem that provides storage service to a number of different clients. The system provides transparency by hiding the internal behavior of the application and the use of multiple server machines.</w:t>
+        <w:t>The application operates as a distributed system that provides storage service to a number of different clients. The system provides transparency by hiding the internal behavior of the application and the use of multiple server machines.</w:t>
       </w:r>
     </w:p>
     <w:p>
@@ -7072,6 +7039,7 @@
       <w:r>
         <w:rPr>
           <w:noProof/>
+          <w:lang w:val="en-CA" w:eastAsia="en-CA"/>
         </w:rPr>
         <w:drawing>
           <wp:inline distT="0" distB="0" distL="0" distR="0">
@@ -7170,12 +7138,12 @@
         </w:numPr>
         <w:jc w:val="both"/>
       </w:pPr>
-      <w:bookmarkStart w:id="14" w:name="_Toc392366217"/>
+      <w:bookmarkStart w:id="13" w:name="_Toc392366217"/>
       <w:r>
         <w:lastRenderedPageBreak/>
         <w:t>System Architecture</w:t>
       </w:r>
-      <w:bookmarkEnd w:id="14"/>
+      <w:bookmarkEnd w:id="13"/>
     </w:p>
     <w:p>
       <w:pPr>
@@ -7246,6 +7214,7 @@
       <w:r>
         <w:rPr>
           <w:noProof/>
+          <w:lang w:val="en-CA" w:eastAsia="en-CA"/>
         </w:rPr>
         <w:drawing>
           <wp:inline distT="0" distB="0" distL="0" distR="0" wp14:anchorId="0FDE1847" wp14:editId="565626A5">
@@ -7368,6 +7337,7 @@
       <w:r>
         <w:rPr>
           <w:noProof/>
+          <w:lang w:val="en-CA" w:eastAsia="en-CA"/>
         </w:rPr>
         <w:lastRenderedPageBreak/>
         <w:drawing>
@@ -7458,11 +7428,11 @@
         </w:numPr>
         <w:jc w:val="both"/>
       </w:pPr>
-      <w:bookmarkStart w:id="15" w:name="_Toc392366218"/>
+      <w:bookmarkStart w:id="14" w:name="_Toc392366218"/>
       <w:r>
         <w:t>Processes</w:t>
       </w:r>
-      <w:bookmarkEnd w:id="15"/>
+      <w:bookmarkEnd w:id="14"/>
     </w:p>
     <w:p>
       <w:pPr>
@@ -7478,11 +7448,11 @@
         </w:numPr>
         <w:jc w:val="both"/>
       </w:pPr>
-      <w:bookmarkStart w:id="16" w:name="_Toc392366219"/>
+      <w:bookmarkStart w:id="15" w:name="_Toc392366219"/>
       <w:r>
         <w:t>Communication</w:t>
       </w:r>
-      <w:bookmarkEnd w:id="16"/>
+      <w:bookmarkEnd w:id="15"/>
     </w:p>
     <w:p>
       <w:pPr>
@@ -7498,11 +7468,11 @@
         </w:numPr>
         <w:jc w:val="both"/>
       </w:pPr>
-      <w:bookmarkStart w:id="17" w:name="_Toc392366220"/>
+      <w:bookmarkStart w:id="16" w:name="_Toc392366220"/>
       <w:r>
         <w:t>Synchronization</w:t>
       </w:r>
-      <w:bookmarkEnd w:id="17"/>
+      <w:bookmarkEnd w:id="16"/>
     </w:p>
     <w:p>
       <w:pPr>
@@ -7524,11 +7494,11 @@
         </w:numPr>
         <w:jc w:val="both"/>
       </w:pPr>
-      <w:bookmarkStart w:id="18" w:name="_Toc392366221"/>
+      <w:bookmarkStart w:id="17" w:name="_Toc392366221"/>
       <w:r>
         <w:t>Consistency</w:t>
       </w:r>
-      <w:bookmarkEnd w:id="18"/>
+      <w:bookmarkEnd w:id="17"/>
     </w:p>
     <w:p>
       <w:pPr>
@@ -7554,21 +7524,187 @@
         </w:numPr>
         <w:jc w:val="both"/>
       </w:pPr>
-      <w:bookmarkStart w:id="19" w:name="_Toc392366222"/>
+      <w:bookmarkStart w:id="18" w:name="_Toc392366222"/>
       <w:r>
         <w:t>Non Functional Requirements</w:t>
       </w:r>
+      <w:bookmarkEnd w:id="18"/>
+    </w:p>
+    <w:p>
+      <w:pPr>
+        <w:pStyle w:val="Heading2"/>
+        <w:numPr>
+          <w:ilvl w:val="1"/>
+          <w:numId w:val="8"/>
+        </w:numPr>
+      </w:pPr>
+      <w:r>
+        <w:t>Usability</w:t>
+      </w:r>
+    </w:p>
+    <w:p>
+      <w:pPr>
+        <w:pStyle w:val="ListParagraph"/>
+        <w:ind w:left="750"/>
+        <w:jc w:val="both"/>
+      </w:pPr>
+      <w:r>
+        <w:t>The Drop box application should provide simple interface for users to perform their functionalities with minimal or no guidance. The controls and corresponding functionality is mapped to the users. Each user can upload, download and share the files with other users in an efficient way.</w:t>
+      </w:r>
+    </w:p>
+    <w:p>
+      <w:pPr>
+        <w:pStyle w:val="Heading2"/>
+        <w:numPr>
+          <w:ilvl w:val="1"/>
+          <w:numId w:val="8"/>
+        </w:numPr>
+      </w:pPr>
+      <w:r>
+        <w:t>Security</w:t>
+      </w:r>
+    </w:p>
+    <w:p>
+      <w:pPr>
+        <w:pStyle w:val="ListParagraph"/>
+        <w:ind w:left="750"/>
+        <w:jc w:val="both"/>
+      </w:pPr>
+      <w:r>
+        <w:t xml:space="preserve">The Drop box application should accept the unique credentials from </w:t>
+      </w:r>
+      <w:r>
+        <w:t xml:space="preserve">each </w:t>
+      </w:r>
+      <w:r>
+        <w:t>user</w:t>
+      </w:r>
+      <w:r>
+        <w:t>. User authentication must be offered by the system based on which the corresponding functionality of the user can be achieved successfully.</w:t>
+      </w:r>
+    </w:p>
+    <w:p>
+      <w:pPr>
+        <w:pStyle w:val="Heading2"/>
+        <w:numPr>
+          <w:ilvl w:val="1"/>
+          <w:numId w:val="8"/>
+        </w:numPr>
+      </w:pPr>
+      <w:r>
+        <w:t>Supportability</w:t>
+      </w:r>
+    </w:p>
+    <w:p>
+      <w:pPr>
+        <w:pStyle w:val="ListParagraph"/>
+        <w:ind w:left="750"/>
+        <w:jc w:val="both"/>
+      </w:pPr>
+      <w:r>
+        <w:t xml:space="preserve">The Drop box application can be deployed in 32 bit or 64 bit version of Microsoft Windows operating system. </w:t>
+      </w:r>
+      <w:r>
+        <w:t xml:space="preserve">The Server program is deployed in Windows Azure and all the data is stored in Windows Azure. </w:t>
+      </w:r>
+    </w:p>
+    <w:p>
+      <w:pPr>
+        <w:pStyle w:val="Heading2"/>
+        <w:numPr>
+          <w:ilvl w:val="1"/>
+          <w:numId w:val="8"/>
+        </w:numPr>
+      </w:pPr>
+      <w:r>
+        <w:t>Performance</w:t>
+      </w:r>
+    </w:p>
+    <w:p>
+      <w:pPr>
+        <w:pStyle w:val="ListParagraph"/>
+        <w:ind w:left="750"/>
+      </w:pPr>
+      <w:r>
+        <w:t xml:space="preserve">The average update time for the </w:t>
+      </w:r>
+      <w:r>
+        <w:t>application</w:t>
+      </w:r>
+      <w:r>
+        <w:t xml:space="preserve"> should be less than 10 seconds</w:t>
+      </w:r>
+    </w:p>
+    <w:p>
+      <w:pPr>
+        <w:pStyle w:val="Heading2"/>
+        <w:numPr>
+          <w:ilvl w:val="1"/>
+          <w:numId w:val="8"/>
+        </w:numPr>
+      </w:pPr>
+      <w:r>
+        <w:t>Implementation</w:t>
+      </w:r>
+    </w:p>
+    <w:p>
+      <w:pPr>
+        <w:pStyle w:val="ListParagraph"/>
+        <w:ind w:left="750"/>
+      </w:pPr>
+      <w:r>
+        <w:t>The application should run on any Operating Systems. The system should have active Internet connection to perform the required functionality.</w:t>
+      </w:r>
+    </w:p>
+    <w:p>
+      <w:pPr>
+        <w:pStyle w:val="Heading2"/>
+        <w:numPr>
+          <w:ilvl w:val="1"/>
+          <w:numId w:val="8"/>
+        </w:numPr>
+      </w:pPr>
+      <w:r>
+        <w:t>Interface</w:t>
+      </w:r>
+    </w:p>
+    <w:p>
+      <w:pPr>
+        <w:pStyle w:val="ListParagraph"/>
+        <w:ind w:left="750"/>
+      </w:pPr>
+      <w:r>
+        <w:t xml:space="preserve">The Drop </w:t>
+      </w:r>
+      <w:r>
+        <w:t xml:space="preserve">box </w:t>
+      </w:r>
+      <w:bookmarkStart w:id="19" w:name="_GoBack"/>
       <w:bookmarkEnd w:id="19"/>
-    </w:p>
-    <w:p>
-      <w:pPr>
-        <w:jc w:val="both"/>
-      </w:pPr>
-    </w:p>
-    <w:p>
-      <w:pPr>
-        <w:jc w:val="both"/>
-      </w:pPr>
+      <w:r>
+        <w:t>application must be developed in such a way that it supports the extensibility in the functionalities or modifications without developing the application from scratch</w:t>
+      </w:r>
+    </w:p>
+    <w:p>
+      <w:pPr>
+        <w:pStyle w:val="Heading2"/>
+        <w:numPr>
+          <w:ilvl w:val="1"/>
+          <w:numId w:val="8"/>
+        </w:numPr>
+      </w:pPr>
+      <w:r>
+        <w:t>Legal</w:t>
+      </w:r>
+    </w:p>
+    <w:p>
+      <w:pPr>
+        <w:ind w:left="750"/>
+        <w:jc w:val="both"/>
+      </w:pPr>
+      <w:r>
+        <w:t xml:space="preserve">The Drop box application should be legal property to the Drop box management team. </w:t>
+      </w:r>
     </w:p>
     <w:p>
       <w:pPr>
@@ -10502,7 +10638,7 @@
   <a:extraClrSchemeLst/>
   <a:extLst>
     <a:ext uri="{05A4C25C-085E-4340-85A3-A5531E510DB2}">
-      <thm15:themeFamily xmlns:thm15="http://schemas.microsoft.com/office/thememl/2012/main" xmlns="" name="Office Theme" id="{62F939B6-93AF-4DB8-9C6B-D6C7DFDC589F}" vid="{4A3C46E8-61CC-4603-A589-7422A47A8E4A}"/>
+      <thm15:themeFamily xmlns="" xmlns:thm15="http://schemas.microsoft.com/office/thememl/2012/main" name="Office Theme" id="{62F939B6-93AF-4DB8-9C6B-D6C7DFDC589F}" vid="{4A3C46E8-61CC-4603-A589-7422A47A8E4A}"/>
     </a:ext>
   </a:extLst>
 </a:theme>
@@ -10513,7 +10649,7 @@
 </file>
 
 <file path=customXml/itemProps1.xml><?xml version="1.0" encoding="utf-8"?>
-<ds:datastoreItem xmlns:ds="http://schemas.openxmlformats.org/officeDocument/2006/customXml" ds:itemID="{F44E886F-1841-4601-91F8-1AF88A18C7A6}">
+<ds:datastoreItem xmlns:ds="http://schemas.openxmlformats.org/officeDocument/2006/customXml" ds:itemID="{E9194AFC-E812-43E0-BC7A-CEABA3D0D879}">
   <ds:schemaRefs>
     <ds:schemaRef ds:uri="http://schemas.openxmlformats.org/officeDocument/2006/bibliography"/>
   </ds:schemaRefs>

</xml_diff>

<commit_message>
4.3 and 4.4 are added
</commit_message>
<xml_diff>
--- a/RAD_0.75.docx
+++ b/RAD_0.75.docx
@@ -1,6 +1,6 @@
 
 <file path=word/document.xml><?xml version="1.0" encoding="utf-8"?>
-<w:document xmlns:wpc="http://schemas.microsoft.com/office/word/2010/wordprocessingCanvas" xmlns:mc="http://schemas.openxmlformats.org/markup-compatibility/2006" xmlns:o="urn:schemas-microsoft-com:office:office" xmlns:r="http://schemas.openxmlformats.org/officeDocument/2006/relationships" xmlns:m="http://schemas.openxmlformats.org/officeDocument/2006/math" xmlns:v="urn:schemas-microsoft-com:vml" xmlns:wp14="http://schemas.microsoft.com/office/word/2010/wordprocessingDrawing" xmlns:wp="http://schemas.openxmlformats.org/drawingml/2006/wordprocessingDrawing" xmlns:w10="urn:schemas-microsoft-com:office:word" xmlns:w="http://schemas.openxmlformats.org/wordprocessingml/2006/main" xmlns:w14="http://schemas.microsoft.com/office/word/2010/wordml" xmlns:wpg="http://schemas.microsoft.com/office/word/2010/wordprocessingGroup" xmlns:wpi="http://schemas.microsoft.com/office/word/2010/wordprocessingInk" xmlns:wne="http://schemas.microsoft.com/office/word/2006/wordml" xmlns:wps="http://schemas.microsoft.com/office/word/2010/wordprocessingShape" mc:Ignorable="w14 wp14">
+<w:document xmlns:wpc="http://schemas.microsoft.com/office/word/2010/wordprocessingCanvas" xmlns:mo="http://schemas.microsoft.com/office/mac/office/2008/main" xmlns:mc="http://schemas.openxmlformats.org/markup-compatibility/2006" xmlns:mv="urn:schemas-microsoft-com:mac:vml" xmlns:o="urn:schemas-microsoft-com:office:office" xmlns:r="http://schemas.openxmlformats.org/officeDocument/2006/relationships" xmlns:m="http://schemas.openxmlformats.org/officeDocument/2006/math" xmlns:v="urn:schemas-microsoft-com:vml" xmlns:wp14="http://schemas.microsoft.com/office/word/2010/wordprocessingDrawing" xmlns:wp="http://schemas.openxmlformats.org/drawingml/2006/wordprocessingDrawing" xmlns:w10="urn:schemas-microsoft-com:office:word" xmlns:w="http://schemas.openxmlformats.org/wordprocessingml/2006/main" xmlns:w14="http://schemas.microsoft.com/office/word/2010/wordml" xmlns:wpg="http://schemas.microsoft.com/office/word/2010/wordprocessingGroup" xmlns:wpi="http://schemas.microsoft.com/office/word/2010/wordprocessingInk" xmlns:wne="http://schemas.microsoft.com/office/word/2006/wordml" xmlns:wps="http://schemas.microsoft.com/office/word/2010/wordprocessingShape" mc:Ignorable="w14 wp14">
   <w:body>
     <w:p>
       <w:pPr>
@@ -84,8 +84,13 @@
         <w:pStyle w:val="NoSpacing"/>
         <w:jc w:val="right"/>
       </w:pPr>
-      <w:r>
-        <w:t>Haohan (Harry) Xu</w:t>
+      <w:proofErr w:type="spellStart"/>
+      <w:r>
+        <w:t>Haohan</w:t>
+      </w:r>
+      <w:proofErr w:type="spellEnd"/>
+      <w:r>
+        <w:t xml:space="preserve"> (Harry) Xu</w:t>
       </w:r>
     </w:p>
     <w:p>
@@ -101,12 +106,31 @@
       </w:r>
       <w:r>
         <w:br/>
-        <w:t>Jitin Jacob</w:t>
+      </w:r>
+      <w:proofErr w:type="spellStart"/>
+      <w:r>
+        <w:t>Jitin</w:t>
+      </w:r>
+      <w:proofErr w:type="spellEnd"/>
+      <w:r>
+        <w:t xml:space="preserve"> Jacob</w:t>
       </w:r>
       <w:r>
         <w:br/>
-        <w:t>Sashiraj Dhanrajan</w:t>
-      </w:r>
+      </w:r>
+      <w:proofErr w:type="spellStart"/>
+      <w:r>
+        <w:t>Sashiraj</w:t>
+      </w:r>
+      <w:proofErr w:type="spellEnd"/>
+      <w:r>
+        <w:t xml:space="preserve"> </w:t>
+      </w:r>
+      <w:proofErr w:type="spellStart"/>
+      <w:r>
+        <w:t>Dhanrajan</w:t>
+      </w:r>
+      <w:proofErr w:type="spellEnd"/>
       <w:r>
         <w:br/>
       </w:r>
@@ -2056,7 +2080,15 @@
         <w:t xml:space="preserve"> is a software system in which </w:t>
       </w:r>
       <w:r>
-        <w:t>components on a network system communicates and coordinate their actions using messages.</w:t>
+        <w:t xml:space="preserve">components on a network </w:t>
+      </w:r>
+      <w:proofErr w:type="gramStart"/>
+      <w:r>
+        <w:t>system communicates and coordinate</w:t>
+      </w:r>
+      <w:proofErr w:type="gramEnd"/>
+      <w:r>
+        <w:t xml:space="preserve"> their actions using messages.</w:t>
       </w:r>
       <w:r>
         <w:t xml:space="preserve"> </w:t>
@@ -2065,7 +2097,15 @@
         <w:t xml:space="preserve">Since its being used </w:t>
       </w:r>
       <w:r>
-        <w:t>in large scale in the current computer industry, we need to understand the implementation of such distributed system by creating an application similar to ‘Dropbox’</w:t>
+        <w:t>in large scale in the current computer industry, we need to understand the implementation of such distributed system by creating an application similar to ‘</w:t>
+      </w:r>
+      <w:proofErr w:type="spellStart"/>
+      <w:r>
+        <w:t>Dropbox</w:t>
+      </w:r>
+      <w:proofErr w:type="spellEnd"/>
+      <w:r>
+        <w:t>’</w:t>
       </w:r>
       <w:r>
         <w:t>.</w:t>
@@ -2082,8 +2122,13 @@
       <w:r>
         <w:t xml:space="preserve">develop a distributed system which is a basically file sharing system </w:t>
       </w:r>
-      <w:r>
-        <w:t xml:space="preserve">through </w:t>
+      <w:proofErr w:type="gramStart"/>
+      <w:r>
+        <w:t>through</w:t>
+      </w:r>
+      <w:proofErr w:type="gramEnd"/>
+      <w:r>
+        <w:t xml:space="preserve"> </w:t>
       </w:r>
       <w:r>
         <w:t>an</w:t>
@@ -2167,7 +2212,15 @@
         <w:t xml:space="preserve"> end user will be required to authenticate himself before using the system. Hence we provide the application only to the authenticated users.</w:t>
       </w:r>
       <w:r>
-        <w:t xml:space="preserve"> The features which are available in the system are </w:t>
+        <w:t xml:space="preserve"> The </w:t>
+      </w:r>
+      <w:proofErr w:type="gramStart"/>
+      <w:r>
+        <w:t>features which are available in the system</w:t>
+      </w:r>
+      <w:proofErr w:type="gramEnd"/>
+      <w:r>
+        <w:t xml:space="preserve"> are </w:t>
       </w:r>
       <w:r>
         <w:t xml:space="preserve">Uploading, Downloading, Sharing and </w:t>
@@ -2179,7 +2232,15 @@
         <w:t>.</w:t>
       </w:r>
       <w:r>
-        <w:t xml:space="preserve"> The project will be having proper architecture design for implementing the above mentioned features.</w:t>
+        <w:t xml:space="preserve"> The project will be having proper architecture design for implementing the </w:t>
+      </w:r>
+      <w:proofErr w:type="gramStart"/>
+      <w:r>
+        <w:t>above mentioned</w:t>
+      </w:r>
+      <w:proofErr w:type="gramEnd"/>
+      <w:r>
+        <w:t xml:space="preserve"> features.</w:t>
       </w:r>
     </w:p>
     <w:p>
@@ -2223,10 +2284,18 @@
         <w:jc w:val="both"/>
       </w:pPr>
       <w:r>
-        <w:t>A client is an end system</w:t>
-      </w:r>
-      <w:r>
-        <w:t xml:space="preserve"> which request a service from a system.</w:t>
+        <w:t xml:space="preserve">A client is an end </w:t>
+      </w:r>
+      <w:proofErr w:type="gramStart"/>
+      <w:r>
+        <w:t>system</w:t>
+      </w:r>
+      <w:r>
+        <w:t xml:space="preserve"> which</w:t>
+      </w:r>
+      <w:proofErr w:type="gramEnd"/>
+      <w:r>
+        <w:t xml:space="preserve"> request a service from a system.</w:t>
       </w:r>
     </w:p>
     <w:p>
@@ -2252,7 +2321,15 @@
         <w:jc w:val="both"/>
       </w:pPr>
       <w:r>
-        <w:t>A server is a system which performs the request and process which comes from the client.</w:t>
+        <w:t xml:space="preserve">A server is a </w:t>
+      </w:r>
+      <w:proofErr w:type="gramStart"/>
+      <w:r>
+        <w:t>system which performs the request</w:t>
+      </w:r>
+      <w:proofErr w:type="gramEnd"/>
+      <w:r>
+        <w:t xml:space="preserve"> and process which comes from the client.</w:t>
       </w:r>
     </w:p>
     <w:p>
@@ -2415,7 +2492,15 @@
         <w:t xml:space="preserve"> we have also discussed in detail the System Design </w:t>
       </w:r>
       <w:r>
-        <w:t>of the application which includes the Architecture etc.</w:t>
+        <w:t xml:space="preserve">of the </w:t>
+      </w:r>
+      <w:proofErr w:type="gramStart"/>
+      <w:r>
+        <w:t>application which</w:t>
+      </w:r>
+      <w:proofErr w:type="gramEnd"/>
+      <w:r>
+        <w:t xml:space="preserve"> includes the Architecture etc.</w:t>
       </w:r>
       <w:r>
         <w:t xml:space="preserve"> A summary of how we decided the application architecture</w:t>
@@ -2555,8 +2640,13 @@
         </w:numPr>
         <w:jc w:val="both"/>
       </w:pPr>
-      <w:r>
-        <w:t>Client(Multiple Clients)</w:t>
+      <w:proofErr w:type="gramStart"/>
+      <w:r>
+        <w:t>Client(</w:t>
+      </w:r>
+      <w:proofErr w:type="gramEnd"/>
+      <w:r>
+        <w:t>Multiple Clients)</w:t>
       </w:r>
     </w:p>
     <w:p>
@@ -2580,8 +2670,13 @@
         <w:jc w:val="both"/>
       </w:pPr>
       <w:r>
-        <w:t>The list of Use Cases identified in the project corresponding to the requirements given are listed below:-</w:t>
-      </w:r>
+        <w:t>The list of Use Cases identified in the project corresponding to the requirements given are listed below</w:t>
+      </w:r>
+      <w:proofErr w:type="gramStart"/>
+      <w:r>
+        <w:t>:-</w:t>
+      </w:r>
+      <w:proofErr w:type="gramEnd"/>
     </w:p>
     <w:p>
       <w:pPr>
@@ -2813,6 +2908,7 @@
             <w:pPr>
               <w:jc w:val="both"/>
             </w:pPr>
+            <w:proofErr w:type="gramStart"/>
             <w:r>
               <w:rPr>
                 <w:i/>
@@ -2827,6 +2923,7 @@
               </w:rPr>
               <w:t>s</w:t>
             </w:r>
+            <w:proofErr w:type="gramEnd"/>
           </w:p>
         </w:tc>
         <w:tc>
@@ -2951,7 +3048,15 @@
               <w:jc w:val="both"/>
             </w:pPr>
             <w:r>
-              <w:t>The application will prompt the user to enter the UserName of the client.</w:t>
+              <w:t xml:space="preserve">The application will prompt the user to enter the </w:t>
+            </w:r>
+            <w:proofErr w:type="spellStart"/>
+            <w:r>
+              <w:t>UserName</w:t>
+            </w:r>
+            <w:proofErr w:type="spellEnd"/>
+            <w:r>
+              <w:t xml:space="preserve"> of the client.</w:t>
             </w:r>
           </w:p>
         </w:tc>
@@ -2995,7 +3100,15 @@
               <w:t>Client</w:t>
             </w:r>
             <w:r>
-              <w:t xml:space="preserve"> enters its UserName and press Enter.</w:t>
+              <w:t xml:space="preserve"> enters its </w:t>
+            </w:r>
+            <w:proofErr w:type="spellStart"/>
+            <w:r>
+              <w:t>UserName</w:t>
+            </w:r>
+            <w:proofErr w:type="spellEnd"/>
+            <w:r>
+              <w:t xml:space="preserve"> and press Enter.</w:t>
             </w:r>
           </w:p>
         </w:tc>
@@ -3051,7 +3164,15 @@
               <w:t>Server</w:t>
             </w:r>
             <w:r>
-              <w:t xml:space="preserve"> checks if the UserName is a valid one present in the list of valid users and displays a message for the </w:t>
+              <w:t xml:space="preserve"> checks if the </w:t>
+            </w:r>
+            <w:proofErr w:type="spellStart"/>
+            <w:r>
+              <w:t>UserName</w:t>
+            </w:r>
+            <w:proofErr w:type="spellEnd"/>
+            <w:r>
+              <w:t xml:space="preserve"> is a valid one present in the list of valid users and displays a message for the </w:t>
             </w:r>
             <w:r>
               <w:rPr>
@@ -3066,7 +3187,15 @@
               <w:t xml:space="preserve"> </w:t>
             </w:r>
             <w:r>
-              <w:t>incase the UserName is not a valid one.</w:t>
+              <w:t xml:space="preserve">incase the </w:t>
+            </w:r>
+            <w:proofErr w:type="spellStart"/>
+            <w:r>
+              <w:t>UserName</w:t>
+            </w:r>
+            <w:proofErr w:type="spellEnd"/>
+            <w:r>
+              <w:t xml:space="preserve"> is not a valid one.</w:t>
             </w:r>
           </w:p>
         </w:tc>
@@ -3116,7 +3245,15 @@
               <w:t xml:space="preserve"> </w:t>
             </w:r>
             <w:r>
-              <w:t xml:space="preserve">once enters the valid UserName, the </w:t>
+              <w:t xml:space="preserve">once enters the valid </w:t>
+            </w:r>
+            <w:proofErr w:type="spellStart"/>
+            <w:r>
+              <w:t>UserName</w:t>
+            </w:r>
+            <w:proofErr w:type="spellEnd"/>
+            <w:r>
+              <w:t xml:space="preserve">, the </w:t>
             </w:r>
             <w:r>
               <w:rPr>
@@ -3125,7 +3262,15 @@
               <w:t xml:space="preserve">Server </w:t>
             </w:r>
             <w:r>
-              <w:t>will display him the files and folders present in his path corresponding to his particular UserName.</w:t>
+              <w:t xml:space="preserve">will display him the files and folders present in his path corresponding to his particular </w:t>
+            </w:r>
+            <w:proofErr w:type="spellStart"/>
+            <w:r>
+              <w:t>UserName</w:t>
+            </w:r>
+            <w:proofErr w:type="spellEnd"/>
+            <w:r>
+              <w:t>.</w:t>
             </w:r>
           </w:p>
         </w:tc>
@@ -3172,7 +3317,15 @@
               <w:t>Client</w:t>
             </w:r>
             <w:r>
-              <w:t xml:space="preserve"> must be a having a Valid UserName.</w:t>
+              <w:t xml:space="preserve"> must be a having a Valid </w:t>
+            </w:r>
+            <w:proofErr w:type="spellStart"/>
+            <w:r>
+              <w:t>UserName</w:t>
+            </w:r>
+            <w:proofErr w:type="spellEnd"/>
+            <w:r>
+              <w:t>.</w:t>
             </w:r>
           </w:p>
         </w:tc>
@@ -3260,12 +3413,14 @@
                 <w:i/>
               </w:rPr>
             </w:pPr>
+            <w:proofErr w:type="gramStart"/>
             <w:r>
               <w:rPr>
                 <w:i/>
               </w:rPr>
               <w:t>requirements</w:t>
             </w:r>
+            <w:proofErr w:type="gramEnd"/>
           </w:p>
         </w:tc>
         <w:tc>
@@ -3352,12 +3507,14 @@
             <w:pPr>
               <w:jc w:val="both"/>
             </w:pPr>
+            <w:proofErr w:type="spellStart"/>
             <w:r>
               <w:rPr>
                 <w:lang w:eastAsia="zh-CN"/>
               </w:rPr>
               <w:t>CreateAccount</w:t>
             </w:r>
+            <w:proofErr w:type="spellEnd"/>
           </w:p>
         </w:tc>
       </w:tr>
@@ -3620,7 +3777,15 @@
               <w:t>Client</w:t>
             </w:r>
             <w:r>
-              <w:t xml:space="preserve"> to specify the path which will consider as the root path for the server.</w:t>
+              <w:t xml:space="preserve"> to specify the </w:t>
+            </w:r>
+            <w:proofErr w:type="gramStart"/>
+            <w:r>
+              <w:t>path which</w:t>
+            </w:r>
+            <w:proofErr w:type="gramEnd"/>
+            <w:r>
+              <w:t xml:space="preserve"> will consider as the root path for the server.</w:t>
             </w:r>
           </w:p>
         </w:tc>
@@ -3834,12 +3999,14 @@
                 <w:i/>
               </w:rPr>
             </w:pPr>
+            <w:proofErr w:type="gramStart"/>
             <w:r>
               <w:rPr>
                 <w:i/>
               </w:rPr>
               <w:t>requirements</w:t>
             </w:r>
+            <w:proofErr w:type="gramEnd"/>
           </w:p>
         </w:tc>
         <w:tc>
@@ -3948,6 +4115,7 @@
             <w:pPr>
               <w:jc w:val="both"/>
             </w:pPr>
+            <w:proofErr w:type="gramStart"/>
             <w:r>
               <w:rPr>
                 <w:i/>
@@ -3962,6 +4130,7 @@
               </w:rPr>
               <w:t>s</w:t>
             </w:r>
+            <w:proofErr w:type="gramEnd"/>
           </w:p>
         </w:tc>
         <w:tc>
@@ -4163,7 +4332,15 @@
               <w:t>Client</w:t>
             </w:r>
             <w:r>
-              <w:t xml:space="preserve"> must be a having a Valid UserName.</w:t>
+              <w:t xml:space="preserve"> must be a having a Valid </w:t>
+            </w:r>
+            <w:proofErr w:type="spellStart"/>
+            <w:r>
+              <w:t>UserName</w:t>
+            </w:r>
+            <w:proofErr w:type="spellEnd"/>
+            <w:r>
+              <w:t>.</w:t>
             </w:r>
           </w:p>
         </w:tc>
@@ -4394,6 +4571,7 @@
             <w:pPr>
               <w:jc w:val="both"/>
             </w:pPr>
+            <w:proofErr w:type="gramStart"/>
             <w:r>
               <w:rPr>
                 <w:i/>
@@ -4408,6 +4586,7 @@
               </w:rPr>
               <w:t>s</w:t>
             </w:r>
+            <w:proofErr w:type="gramEnd"/>
           </w:p>
         </w:tc>
         <w:tc>
@@ -4612,7 +4791,15 @@
               <w:t>Client</w:t>
             </w:r>
             <w:r>
-              <w:t xml:space="preserve"> must be a having a Valid UserName.</w:t>
+              <w:t xml:space="preserve"> must be a having a Valid </w:t>
+            </w:r>
+            <w:proofErr w:type="spellStart"/>
+            <w:r>
+              <w:t>UserName</w:t>
+            </w:r>
+            <w:proofErr w:type="spellEnd"/>
+            <w:r>
+              <w:t>.</w:t>
             </w:r>
           </w:p>
           <w:p>
@@ -4867,6 +5054,7 @@
             <w:pPr>
               <w:jc w:val="both"/>
             </w:pPr>
+            <w:proofErr w:type="gramStart"/>
             <w:r>
               <w:rPr>
                 <w:i/>
@@ -4881,6 +5069,7 @@
               </w:rPr>
               <w:t>s</w:t>
             </w:r>
+            <w:proofErr w:type="gramEnd"/>
           </w:p>
         </w:tc>
         <w:tc>
@@ -5094,7 +5283,15 @@
               <w:t>Client</w:t>
             </w:r>
             <w:r>
-              <w:t xml:space="preserve"> must be a having a Valid UserName.</w:t>
+              <w:t xml:space="preserve"> must be a having a Valid </w:t>
+            </w:r>
+            <w:proofErr w:type="spellStart"/>
+            <w:r>
+              <w:t>UserName</w:t>
+            </w:r>
+            <w:proofErr w:type="spellEnd"/>
+            <w:r>
+              <w:t>.</w:t>
             </w:r>
           </w:p>
           <w:p>
@@ -5179,7 +5376,15 @@
               <w:t xml:space="preserve">Server </w:t>
             </w:r>
             <w:r>
-              <w:t>including the files which are removed/deleted.</w:t>
+              <w:t xml:space="preserve">including the </w:t>
+            </w:r>
+            <w:proofErr w:type="gramStart"/>
+            <w:r>
+              <w:t>files which</w:t>
+            </w:r>
+            <w:proofErr w:type="gramEnd"/>
+            <w:r>
+              <w:t xml:space="preserve"> are removed/deleted.</w:t>
             </w:r>
           </w:p>
         </w:tc>
@@ -5345,6 +5550,7 @@
             <w:pPr>
               <w:jc w:val="both"/>
             </w:pPr>
+            <w:proofErr w:type="gramStart"/>
             <w:r>
               <w:rPr>
                 <w:i/>
@@ -5359,6 +5565,7 @@
               </w:rPr>
               <w:t>s</w:t>
             </w:r>
+            <w:proofErr w:type="gramEnd"/>
           </w:p>
         </w:tc>
         <w:tc>
@@ -5563,7 +5770,15 @@
               <w:t>Client</w:t>
             </w:r>
             <w:r>
-              <w:t xml:space="preserve"> must be a having a Valid UserName.</w:t>
+              <w:t xml:space="preserve"> must be a having a Valid </w:t>
+            </w:r>
+            <w:proofErr w:type="spellStart"/>
+            <w:r>
+              <w:t>UserName</w:t>
+            </w:r>
+            <w:proofErr w:type="spellEnd"/>
+            <w:r>
+              <w:t>.</w:t>
             </w:r>
           </w:p>
           <w:p>
@@ -6184,12 +6399,14 @@
             <w:pPr>
               <w:jc w:val="both"/>
             </w:pPr>
+            <w:proofErr w:type="spellStart"/>
             <w:r>
               <w:rPr>
                 <w:lang w:eastAsia="zh-CN"/>
               </w:rPr>
               <w:t>ServerFailure</w:t>
             </w:r>
+            <w:proofErr w:type="spellEnd"/>
           </w:p>
         </w:tc>
       </w:tr>
@@ -6627,7 +6844,15 @@
               <w:jc w:val="both"/>
             </w:pPr>
             <w:r>
-              <w:t xml:space="preserve">Connection will exist between the Client and server even if  Server1 and server2 fails </w:t>
+              <w:t xml:space="preserve">Connection will exist between the Client and server even </w:t>
+            </w:r>
+            <w:proofErr w:type="gramStart"/>
+            <w:r>
+              <w:t>if  Server1</w:t>
+            </w:r>
+            <w:proofErr w:type="gramEnd"/>
+            <w:r>
+              <w:t xml:space="preserve"> and server2 fails </w:t>
             </w:r>
           </w:p>
         </w:tc>
@@ -6833,7 +7058,15 @@
               <w:jc w:val="both"/>
             </w:pPr>
             <w:r>
-              <w:t xml:space="preserve">         disconnected                         </w:t>
+              <w:t xml:space="preserve">         </w:t>
+            </w:r>
+            <w:proofErr w:type="gramStart"/>
+            <w:r>
+              <w:t>disconnected</w:t>
+            </w:r>
+            <w:proofErr w:type="gramEnd"/>
+            <w:r>
+              <w:t xml:space="preserve">                         </w:t>
             </w:r>
           </w:p>
         </w:tc>
@@ -6872,6 +7105,7 @@
               <w:spacing w:after="0"/>
               <w:jc w:val="both"/>
             </w:pPr>
+            <w:proofErr w:type="gramStart"/>
             <w:r>
               <w:rPr>
                 <w:i/>
@@ -6879,7 +7113,11 @@
               <w:t xml:space="preserve">Client  </w:t>
             </w:r>
             <w:r>
-              <w:t>Should be logged in</w:t>
+              <w:t>Should</w:t>
+            </w:r>
+            <w:proofErr w:type="gramEnd"/>
+            <w:r>
+              <w:t xml:space="preserve"> be logged in</w:t>
             </w:r>
           </w:p>
         </w:tc>
@@ -7039,10 +7277,9 @@
       <w:r>
         <w:rPr>
           <w:noProof/>
-          <w:lang w:val="en-CA" w:eastAsia="en-CA"/>
         </w:rPr>
         <w:drawing>
-          <wp:inline distT="0" distB="0" distL="0" distR="0">
+          <wp:inline distT="0" distB="0" distL="0" distR="0" wp14:anchorId="0DFDD0CB" wp14:editId="5D3FBA4F">
             <wp:extent cx="5943600" cy="4552544"/>
             <wp:effectExtent l="0" t="0" r="0" b="0"/>
             <wp:docPr id="4" name="Picture 4"/>
@@ -7214,10 +7451,9 @@
       <w:r>
         <w:rPr>
           <w:noProof/>
-          <w:lang w:val="en-CA" w:eastAsia="en-CA"/>
         </w:rPr>
         <w:drawing>
-          <wp:inline distT="0" distB="0" distL="0" distR="0" wp14:anchorId="0FDE1847" wp14:editId="565626A5">
+          <wp:inline distT="0" distB="0" distL="0" distR="0" wp14:anchorId="70DB5C3C" wp14:editId="2A6E6D73">
             <wp:extent cx="1634247" cy="4013715"/>
             <wp:effectExtent l="0" t="0" r="0" b="0"/>
             <wp:docPr id="1" name="Picture 1"/>
@@ -7337,11 +7573,10 @@
       <w:r>
         <w:rPr>
           <w:noProof/>
-          <w:lang w:val="en-CA" w:eastAsia="en-CA"/>
         </w:rPr>
         <w:lastRenderedPageBreak/>
         <w:drawing>
-          <wp:inline distT="0" distB="0" distL="0" distR="0" wp14:anchorId="42157364" wp14:editId="4BF888F0">
+          <wp:inline distT="0" distB="0" distL="0" distR="0" wp14:anchorId="69698DCC" wp14:editId="1171ADB8">
             <wp:extent cx="5545005" cy="5068111"/>
             <wp:effectExtent l="0" t="0" r="0" b="0"/>
             <wp:docPr id="2" name="Picture 2"/>
@@ -7436,8 +7671,108 @@
     </w:p>
     <w:p>
       <w:pPr>
-        <w:jc w:val="both"/>
-      </w:pPr>
+        <w:pStyle w:val="ListParagraph"/>
+        <w:rPr>
+          <w:lang w:eastAsia="zh-CN"/>
+        </w:rPr>
+      </w:pPr>
+      <w:r>
+        <w:rPr>
+          <w:lang w:eastAsia="zh-CN"/>
+        </w:rPr>
+        <w:t>The communication among ser</w:t>
+      </w:r>
+      <w:bookmarkStart w:id="15" w:name="_GoBack"/>
+      <w:bookmarkEnd w:id="15"/>
+      <w:r>
+        <w:rPr>
+          <w:lang w:eastAsia="zh-CN"/>
+        </w:rPr>
+        <w:t xml:space="preserve">vers and between server and client will be in asynchronies method, so both the client and server side application will be implemented in multithreading. </w:t>
+      </w:r>
+    </w:p>
+    <w:p>
+      <w:pPr>
+        <w:pStyle w:val="ListParagraph"/>
+        <w:rPr>
+          <w:lang w:eastAsia="zh-CN"/>
+        </w:rPr>
+      </w:pPr>
+      <w:r>
+        <w:rPr>
+          <w:lang w:eastAsia="zh-CN"/>
+        </w:rPr>
+        <w:t>When the client connects to the server, three threads will be used and each thread creates a TCP socket. One thread will take responsibility for receiving message from server, one thread will in charge of sending message to server, and the other thread will be used for data transmitting.</w:t>
+      </w:r>
+    </w:p>
+    <w:p>
+      <w:pPr>
+        <w:pStyle w:val="ListParagraph"/>
+        <w:rPr>
+          <w:lang w:eastAsia="zh-CN"/>
+        </w:rPr>
+      </w:pPr>
+      <w:r>
+        <w:rPr>
+          <w:lang w:eastAsia="zh-CN"/>
+        </w:rPr>
+        <w:t>In the normal server side application, multiple threads will be created for communication with clients and other servers include buck up server.</w:t>
+      </w:r>
+    </w:p>
+    <w:p>
+      <w:pPr>
+        <w:pStyle w:val="ListParagraph"/>
+        <w:rPr>
+          <w:lang w:eastAsia="zh-CN"/>
+        </w:rPr>
+      </w:pPr>
+      <w:r>
+        <w:rPr>
+          <w:lang w:eastAsia="zh-CN"/>
+        </w:rPr>
+        <w:t>Theor</w:t>
+      </w:r>
+      <w:r>
+        <w:rPr>
+          <w:rFonts w:hint="eastAsia"/>
+          <w:lang w:eastAsia="zh-CN"/>
+        </w:rPr>
+        <w:t>e</w:t>
+      </w:r>
+      <w:r>
+        <w:rPr>
+          <w:lang w:eastAsia="zh-CN"/>
+        </w:rPr>
+        <w:t xml:space="preserve">tically, a normal serve will have at least one thread that creates socket connection between the servers and buck up server for data back up. The threads will be created when clients connect to the server. </w:t>
+      </w:r>
+    </w:p>
+    <w:p>
+      <w:pPr>
+        <w:pStyle w:val="ListParagraph"/>
+        <w:rPr>
+          <w:lang w:eastAsia="zh-CN"/>
+        </w:rPr>
+      </w:pPr>
+      <w:r>
+        <w:rPr>
+          <w:lang w:eastAsia="zh-CN"/>
+        </w:rPr>
+        <w:lastRenderedPageBreak/>
+        <w:t>On the buck up server, at least five threads are created for connections to other five normal servers. The threads</w:t>
+      </w:r>
+      <w:r>
+        <w:rPr>
+          <w:rFonts w:hint="eastAsia"/>
+          <w:lang w:eastAsia="zh-CN"/>
+        </w:rPr>
+        <w:t xml:space="preserve"> </w:t>
+      </w:r>
+      <w:r>
+        <w:rPr>
+          <w:lang w:eastAsia="zh-CN"/>
+        </w:rPr>
+        <w:t>for data transfer between client and back up server will be created when some other servers failed.</w:t>
+      </w:r>
     </w:p>
     <w:p>
       <w:pPr>
@@ -7448,16 +7783,51 @@
         </w:numPr>
         <w:jc w:val="both"/>
       </w:pPr>
-      <w:bookmarkStart w:id="15" w:name="_Toc392366219"/>
+      <w:bookmarkStart w:id="16" w:name="_Toc392366219"/>
       <w:r>
         <w:t>Communication</w:t>
       </w:r>
-      <w:bookmarkEnd w:id="15"/>
-    </w:p>
-    <w:p>
-      <w:pPr>
+      <w:bookmarkEnd w:id="16"/>
+    </w:p>
+    <w:p>
+      <w:pPr>
+        <w:pStyle w:val="ListParagraph"/>
+        <w:rPr>
+          <w:lang w:eastAsia="zh-CN"/>
+        </w:rPr>
+      </w:pPr>
+      <w:r>
+        <w:rPr>
+          <w:lang w:eastAsia="zh-CN"/>
+        </w:rPr>
+        <w:t xml:space="preserve">The communication between client and servers, and among servers will be based on TCP socket, since all transmitting in the project should be reliable. </w:t>
+      </w:r>
+    </w:p>
+    <w:p>
+      <w:pPr>
+        <w:pStyle w:val="ListParagraph"/>
+        <w:rPr>
+          <w:lang w:eastAsia="zh-CN"/>
+        </w:rPr>
+      </w:pPr>
+      <w:r>
+        <w:rPr>
+          <w:lang w:eastAsia="zh-CN"/>
+        </w:rPr>
+        <w:t xml:space="preserve">When client connects to a server, a socket will be created and first receiving authorization message from server side. After authorization, such socket will synchronize data on the client side according to the data on server side. </w:t>
+      </w:r>
+    </w:p>
+    <w:p>
+      <w:pPr>
+        <w:pStyle w:val="ListParagraph"/>
         <w:jc w:val="both"/>
       </w:pPr>
+      <w:r>
+        <w:rPr>
+          <w:lang w:eastAsia="zh-CN"/>
+        </w:rPr>
+        <w:t>There are also sockets among servers. The sockets take responsibility for message passing and data transmitting.</w:t>
+      </w:r>
     </w:p>
     <w:p>
       <w:pPr>
@@ -7468,11 +7838,11 @@
         </w:numPr>
         <w:jc w:val="both"/>
       </w:pPr>
-      <w:bookmarkStart w:id="16" w:name="_Toc392366220"/>
+      <w:bookmarkStart w:id="17" w:name="_Toc392366220"/>
       <w:r>
         <w:t>Synchronization</w:t>
       </w:r>
-      <w:bookmarkEnd w:id="16"/>
+      <w:bookmarkEnd w:id="17"/>
     </w:p>
     <w:p>
       <w:pPr>
@@ -7494,11 +7864,11 @@
         </w:numPr>
         <w:jc w:val="both"/>
       </w:pPr>
-      <w:bookmarkStart w:id="17" w:name="_Toc392366221"/>
+      <w:bookmarkStart w:id="18" w:name="_Toc392366221"/>
       <w:r>
         <w:t>Consistency</w:t>
       </w:r>
-      <w:bookmarkEnd w:id="17"/>
+      <w:bookmarkEnd w:id="18"/>
     </w:p>
     <w:p>
       <w:pPr>
@@ -7524,11 +7894,11 @@
         </w:numPr>
         <w:jc w:val="both"/>
       </w:pPr>
-      <w:bookmarkStart w:id="18" w:name="_Toc392366222"/>
+      <w:bookmarkStart w:id="19" w:name="_Toc392366222"/>
       <w:r>
         <w:t>Non Functional Requirements</w:t>
       </w:r>
-      <w:bookmarkEnd w:id="18"/>
+      <w:bookmarkEnd w:id="19"/>
     </w:p>
     <w:p>
       <w:pPr>
@@ -7602,7 +7972,15 @@
         <w:jc w:val="both"/>
       </w:pPr>
       <w:r>
-        <w:t xml:space="preserve">The Drop box application can be deployed in 32 bit or 64 bit version of Microsoft Windows operating system. </w:t>
+        <w:t xml:space="preserve">The Drop box application can be deployed in 32 </w:t>
+      </w:r>
+      <w:proofErr w:type="gramStart"/>
+      <w:r>
+        <w:t>bit</w:t>
+      </w:r>
+      <w:proofErr w:type="gramEnd"/>
+      <w:r>
+        <w:t xml:space="preserve"> or 64 bit version of Microsoft Windows operating system. </w:t>
       </w:r>
       <w:r>
         <w:t xml:space="preserve">The Server program is deployed in Windows Azure and all the data is stored in Windows Azure. </w:t>
@@ -7644,6 +8022,7 @@
         </w:numPr>
       </w:pPr>
       <w:r>
+        <w:lastRenderedPageBreak/>
         <w:t>Implementation</w:t>
       </w:r>
     </w:p>
@@ -7679,8 +8058,6 @@
       <w:r>
         <w:t xml:space="preserve">box </w:t>
       </w:r>
-      <w:bookmarkStart w:id="19" w:name="_GoBack"/>
-      <w:bookmarkEnd w:id="19"/>
       <w:r>
         <w:t>application must be developed in such a way that it supports the extensibility in the functionalities or modifications without developing the application from scratch</w:t>
       </w:r>
@@ -7773,7 +8150,7 @@
 </file>
 
 <file path=word/numbering.xml><?xml version="1.0" encoding="utf-8"?>
-<w:numbering xmlns:wpc="http://schemas.microsoft.com/office/word/2010/wordprocessingCanvas" xmlns:mc="http://schemas.openxmlformats.org/markup-compatibility/2006" xmlns:o="urn:schemas-microsoft-com:office:office" xmlns:r="http://schemas.openxmlformats.org/officeDocument/2006/relationships" xmlns:m="http://schemas.openxmlformats.org/officeDocument/2006/math" xmlns:v="urn:schemas-microsoft-com:vml" xmlns:wp14="http://schemas.microsoft.com/office/word/2010/wordprocessingDrawing" xmlns:wp="http://schemas.openxmlformats.org/drawingml/2006/wordprocessingDrawing" xmlns:w10="urn:schemas-microsoft-com:office:word" xmlns:w="http://schemas.openxmlformats.org/wordprocessingml/2006/main" xmlns:w14="http://schemas.microsoft.com/office/word/2010/wordml" xmlns:wpg="http://schemas.microsoft.com/office/word/2010/wordprocessingGroup" xmlns:wpi="http://schemas.microsoft.com/office/word/2010/wordprocessingInk" xmlns:wne="http://schemas.microsoft.com/office/word/2006/wordml" xmlns:wps="http://schemas.microsoft.com/office/word/2010/wordprocessingShape" mc:Ignorable="w14 wp14">
+<w:numbering xmlns:wpc="http://schemas.microsoft.com/office/word/2010/wordprocessingCanvas" xmlns:mo="http://schemas.microsoft.com/office/mac/office/2008/main" xmlns:mc="http://schemas.openxmlformats.org/markup-compatibility/2006" xmlns:mv="urn:schemas-microsoft-com:mac:vml" xmlns:o="urn:schemas-microsoft-com:office:office" xmlns:r="http://schemas.openxmlformats.org/officeDocument/2006/relationships" xmlns:m="http://schemas.openxmlformats.org/officeDocument/2006/math" xmlns:v="urn:schemas-microsoft-com:vml" xmlns:wp14="http://schemas.microsoft.com/office/word/2010/wordprocessingDrawing" xmlns:wp="http://schemas.openxmlformats.org/drawingml/2006/wordprocessingDrawing" xmlns:w10="urn:schemas-microsoft-com:office:word" xmlns:w="http://schemas.openxmlformats.org/wordprocessingml/2006/main" xmlns:w14="http://schemas.microsoft.com/office/word/2010/wordml" xmlns:wpg="http://schemas.microsoft.com/office/word/2010/wordprocessingGroup" xmlns:wpi="http://schemas.microsoft.com/office/word/2010/wordprocessingInk" xmlns:wne="http://schemas.microsoft.com/office/word/2006/wordml" xmlns:wps="http://schemas.microsoft.com/office/word/2010/wordprocessingShape" mc:Ignorable="w14 wp14">
   <w:abstractNum w:abstractNumId="0">
     <w:nsid w:val="079D45A6"/>
     <w:multiLevelType w:val="hybridMultilevel"/>
@@ -9798,7 +10175,7 @@
       </w:pPr>
     </w:pPrDefault>
   </w:docDefaults>
-  <w:latentStyles w:defLockedState="0" w:defUIPriority="99" w:defSemiHidden="1" w:defUnhideWhenUsed="1" w:defQFormat="0" w:count="267">
+  <w:latentStyles w:defLockedState="0" w:defUIPriority="99" w:defSemiHidden="1" w:defUnhideWhenUsed="1" w:defQFormat="0" w:count="276">
     <w:lsdException w:name="Normal" w:semiHidden="0" w:uiPriority="0" w:unhideWhenUsed="0" w:qFormat="1"/>
     <w:lsdException w:name="heading 1" w:semiHidden="0" w:uiPriority="9" w:unhideWhenUsed="0" w:qFormat="1"/>
     <w:lsdException w:name="heading 2" w:uiPriority="9" w:qFormat="1"/>
@@ -10041,6 +10418,7 @@
       <w:lang w:val="en-US"/>
     </w:rPr>
     <w:tblPr>
+      <w:tblInd w:w="0" w:type="dxa"/>
       <w:tblBorders>
         <w:top w:val="single" w:sz="4" w:space="0" w:color="auto"/>
         <w:left w:val="single" w:sz="4" w:space="0" w:color="auto"/>
@@ -10049,6 +10427,12 @@
         <w:insideH w:val="single" w:sz="4" w:space="0" w:color="auto"/>
         <w:insideV w:val="single" w:sz="4" w:space="0" w:color="auto"/>
       </w:tblBorders>
+      <w:tblCellMar>
+        <w:top w:w="0" w:type="dxa"/>
+        <w:left w:w="108" w:type="dxa"/>
+        <w:bottom w:w="0" w:type="dxa"/>
+        <w:right w:w="108" w:type="dxa"/>
+      </w:tblCellMar>
     </w:tblPr>
   </w:style>
   <w:style w:type="paragraph" w:styleId="NoSpacing">
@@ -10194,7 +10578,7 @@
 </file>
 
 <file path=word/stylesWithEffects.xml><?xml version="1.0" encoding="utf-8"?>
-<w:styles xmlns:wpc="http://schemas.microsoft.com/office/word/2010/wordprocessingCanvas" xmlns:mc="http://schemas.openxmlformats.org/markup-compatibility/2006" xmlns:o="urn:schemas-microsoft-com:office:office" xmlns:r="http://schemas.openxmlformats.org/officeDocument/2006/relationships" xmlns:m="http://schemas.openxmlformats.org/officeDocument/2006/math" xmlns:v="urn:schemas-microsoft-com:vml" xmlns:wp14="http://schemas.microsoft.com/office/word/2010/wordprocessingDrawing" xmlns:wp="http://schemas.openxmlformats.org/drawingml/2006/wordprocessingDrawing" xmlns:w10="urn:schemas-microsoft-com:office:word" xmlns:w="http://schemas.openxmlformats.org/wordprocessingml/2006/main" xmlns:w14="http://schemas.microsoft.com/office/word/2010/wordml" xmlns:wpg="http://schemas.microsoft.com/office/word/2010/wordprocessingGroup" xmlns:wpi="http://schemas.microsoft.com/office/word/2010/wordprocessingInk" xmlns:wne="http://schemas.microsoft.com/office/word/2006/wordml" xmlns:wps="http://schemas.microsoft.com/office/word/2010/wordprocessingShape" mc:Ignorable="w14 wp14">
+<w:styles xmlns:wpc="http://schemas.microsoft.com/office/word/2010/wordprocessingCanvas" xmlns:mo="http://schemas.microsoft.com/office/mac/office/2008/main" xmlns:mc="http://schemas.openxmlformats.org/markup-compatibility/2006" xmlns:mv="urn:schemas-microsoft-com:mac:vml" xmlns:o="urn:schemas-microsoft-com:office:office" xmlns:r="http://schemas.openxmlformats.org/officeDocument/2006/relationships" xmlns:m="http://schemas.openxmlformats.org/officeDocument/2006/math" xmlns:v="urn:schemas-microsoft-com:vml" xmlns:wp14="http://schemas.microsoft.com/office/word/2010/wordprocessingDrawing" xmlns:wp="http://schemas.openxmlformats.org/drawingml/2006/wordprocessingDrawing" xmlns:w10="urn:schemas-microsoft-com:office:word" xmlns:w="http://schemas.openxmlformats.org/wordprocessingml/2006/main" xmlns:w14="http://schemas.microsoft.com/office/word/2010/wordml" xmlns:wpg="http://schemas.microsoft.com/office/word/2010/wordprocessingGroup" xmlns:wpi="http://schemas.microsoft.com/office/word/2010/wordprocessingInk" xmlns:wne="http://schemas.microsoft.com/office/word/2006/wordml" xmlns:wps="http://schemas.microsoft.com/office/word/2010/wordprocessingShape" mc:Ignorable="w14 wp14">
   <w:docDefaults>
     <w:rPrDefault>
       <w:rPr>
@@ -10210,7 +10594,7 @@
       </w:pPr>
     </w:pPrDefault>
   </w:docDefaults>
-  <w:latentStyles w:defLockedState="0" w:defUIPriority="99" w:defSemiHidden="1" w:defUnhideWhenUsed="1" w:defQFormat="0" w:count="267">
+  <w:latentStyles w:defLockedState="0" w:defUIPriority="99" w:defSemiHidden="1" w:defUnhideWhenUsed="1" w:defQFormat="0" w:count="276">
     <w:lsdException w:name="Normal" w:semiHidden="0" w:uiPriority="0" w:unhideWhenUsed="0" w:qFormat="1"/>
     <w:lsdException w:name="heading 1" w:semiHidden="0" w:uiPriority="9" w:unhideWhenUsed="0" w:qFormat="1"/>
     <w:lsdException w:name="heading 2" w:uiPriority="9" w:qFormat="1"/>
@@ -10638,7 +11022,7 @@
   <a:extraClrSchemeLst/>
   <a:extLst>
     <a:ext uri="{05A4C25C-085E-4340-85A3-A5531E510DB2}">
-      <thm15:themeFamily xmlns="" xmlns:thm15="http://schemas.microsoft.com/office/thememl/2012/main" name="Office Theme" id="{62F939B6-93AF-4DB8-9C6B-D6C7DFDC589F}" vid="{4A3C46E8-61CC-4603-A589-7422A47A8E4A}"/>
+      <thm15:themeFamily xmlns:thm15="http://schemas.microsoft.com/office/thememl/2012/main" xmlns="" name="Office Theme" id="{62F939B6-93AF-4DB8-9C6B-D6C7DFDC589F}" vid="{4A3C46E8-61CC-4603-A589-7422A47A8E4A}"/>
     </a:ext>
   </a:extLst>
 </a:theme>
@@ -10649,7 +11033,7 @@
 </file>
 
 <file path=customXml/itemProps1.xml><?xml version="1.0" encoding="utf-8"?>
-<ds:datastoreItem xmlns:ds="http://schemas.openxmlformats.org/officeDocument/2006/customXml" ds:itemID="{E9194AFC-E812-43E0-BC7A-CEABA3D0D879}">
+<ds:datastoreItem xmlns:ds="http://schemas.openxmlformats.org/officeDocument/2006/customXml" ds:itemID="{8D9032B9-EB80-8846-A03E-BEFB0402BAF6}">
   <ds:schemaRefs>
     <ds:schemaRef ds:uri="http://schemas.openxmlformats.org/officeDocument/2006/bibliography"/>
   </ds:schemaRefs>

</xml_diff>

<commit_message>
section 4.3 and 4.4 modified
</commit_message>
<xml_diff>
--- a/RAD_0.75.docx
+++ b/RAD_0.75.docx
@@ -2122,13 +2122,8 @@
       <w:r>
         <w:t xml:space="preserve">develop a distributed system which is a basically file sharing system </w:t>
       </w:r>
-      <w:proofErr w:type="gramStart"/>
-      <w:r>
-        <w:t>through</w:t>
-      </w:r>
-      <w:proofErr w:type="gramEnd"/>
-      <w:r>
-        <w:t xml:space="preserve"> </w:t>
+      <w:r>
+        <w:t xml:space="preserve">through </w:t>
       </w:r>
       <w:r>
         <w:t>an</w:t>
@@ -7671,106 +7666,65 @@
     </w:p>
     <w:p>
       <w:pPr>
-        <w:pStyle w:val="ListParagraph"/>
-        <w:rPr>
-          <w:lang w:eastAsia="zh-CN"/>
-        </w:rPr>
-      </w:pPr>
-      <w:r>
-        <w:rPr>
-          <w:lang w:eastAsia="zh-CN"/>
-        </w:rPr>
-        <w:t>The communication among ser</w:t>
-      </w:r>
-      <w:bookmarkStart w:id="15" w:name="_GoBack"/>
-      <w:bookmarkEnd w:id="15"/>
-      <w:r>
-        <w:rPr>
-          <w:lang w:eastAsia="zh-CN"/>
-        </w:rPr>
-        <w:t xml:space="preserve">vers and between server and client will be in asynchronies method, so both the client and server side application will be implemented in multithreading. </w:t>
-      </w:r>
-    </w:p>
-    <w:p>
-      <w:pPr>
-        <w:pStyle w:val="ListParagraph"/>
-        <w:rPr>
-          <w:lang w:eastAsia="zh-CN"/>
-        </w:rPr>
-      </w:pPr>
-      <w:r>
-        <w:rPr>
-          <w:lang w:eastAsia="zh-CN"/>
-        </w:rPr>
-        <w:t>When the client connects to the server, three threads will be used and each thread creates a TCP socket. One thread will take responsibility for receiving message from server, one thread will in charge of sending message to server, and the other thread will be used for data transmitting.</w:t>
-      </w:r>
-    </w:p>
-    <w:p>
-      <w:pPr>
-        <w:pStyle w:val="ListParagraph"/>
-        <w:rPr>
-          <w:lang w:eastAsia="zh-CN"/>
-        </w:rPr>
-      </w:pPr>
-      <w:r>
-        <w:rPr>
-          <w:lang w:eastAsia="zh-CN"/>
-        </w:rPr>
+        <w:ind w:left="750"/>
+        <w:jc w:val="both"/>
+      </w:pPr>
+      <w:r>
+        <w:t xml:space="preserve">The communication among servers and between server and client will use asynchronous sockets, so both the client daemon and server side application will be implemented in multithreading. </w:t>
+      </w:r>
+    </w:p>
+    <w:p>
+      <w:pPr>
+        <w:ind w:left="750"/>
+        <w:jc w:val="both"/>
+      </w:pPr>
+      <w:r>
+        <w:t>When the client connects to the server, multiple threads will be used and each thread creates a TCP socket. One thread will take responsibility for receiving and sending messages from or to server, and other threads will be used for data transmitting from the client to servers.</w:t>
+      </w:r>
+    </w:p>
+    <w:p>
+      <w:pPr>
+        <w:ind w:left="750"/>
+        <w:jc w:val="both"/>
+      </w:pPr>
+      <w:r>
         <w:t>In the normal server side application, multiple threads will be created for communication with clients and other servers include buck up server.</w:t>
       </w:r>
     </w:p>
     <w:p>
       <w:pPr>
-        <w:pStyle w:val="ListParagraph"/>
-        <w:rPr>
-          <w:lang w:eastAsia="zh-CN"/>
-        </w:rPr>
-      </w:pPr>
-      <w:r>
-        <w:rPr>
-          <w:lang w:eastAsia="zh-CN"/>
-        </w:rPr>
+        <w:ind w:left="750"/>
+        <w:jc w:val="both"/>
+      </w:pPr>
+      <w:r>
+        <w:lastRenderedPageBreak/>
         <w:t>Theor</w:t>
       </w:r>
       <w:r>
         <w:rPr>
           <w:rFonts w:hint="eastAsia"/>
-          <w:lang w:eastAsia="zh-CN"/>
         </w:rPr>
         <w:t>e</w:t>
       </w:r>
       <w:r>
-        <w:rPr>
-          <w:lang w:eastAsia="zh-CN"/>
-        </w:rPr>
-        <w:t xml:space="preserve">tically, a normal serve will have at least one thread that creates socket connection between the servers and buck up server for data back up. The threads will be created when clients connect to the server. </w:t>
-      </w:r>
-    </w:p>
-    <w:p>
-      <w:pPr>
-        <w:pStyle w:val="ListParagraph"/>
-        <w:rPr>
-          <w:lang w:eastAsia="zh-CN"/>
-        </w:rPr>
-      </w:pPr>
-      <w:r>
-        <w:rPr>
-          <w:lang w:eastAsia="zh-CN"/>
-        </w:rPr>
-        <w:lastRenderedPageBreak/>
-        <w:t>On the buck up server, at least five threads are created for connections to other five normal servers. The threads</w:t>
+        <w:t xml:space="preserve">tically, a normal serve will have at least one thread that creates socket connection between the servers and buck up server for data back up. Two threads will be created when a client connects to the server. </w:t>
+      </w:r>
+    </w:p>
+    <w:p>
+      <w:pPr>
+        <w:ind w:left="750"/>
+        <w:jc w:val="both"/>
+      </w:pPr>
+      <w:r>
+        <w:t>On the buck up server, at least five threads are created for connections to other four normal servers and the other back up server. The threads</w:t>
       </w:r>
       <w:r>
         <w:rPr>
           <w:rFonts w:hint="eastAsia"/>
-          <w:lang w:eastAsia="zh-CN"/>
         </w:rPr>
         <w:t xml:space="preserve"> </w:t>
       </w:r>
       <w:r>
-        <w:rPr>
-          <w:lang w:eastAsia="zh-CN"/>
-        </w:rPr>
         <w:t>for data transfer between client and back up server will be created when some other servers failed.</w:t>
       </w:r>
     </w:p>
@@ -7783,50 +7737,42 @@
         </w:numPr>
         <w:jc w:val="both"/>
       </w:pPr>
-      <w:bookmarkStart w:id="16" w:name="_Toc392366219"/>
+      <w:bookmarkStart w:id="15" w:name="_Toc392366219"/>
       <w:r>
         <w:t>Communication</w:t>
       </w:r>
-      <w:bookmarkEnd w:id="16"/>
-    </w:p>
-    <w:p>
-      <w:pPr>
-        <w:pStyle w:val="ListParagraph"/>
-        <w:rPr>
-          <w:lang w:eastAsia="zh-CN"/>
-        </w:rPr>
-      </w:pPr>
-      <w:r>
-        <w:rPr>
-          <w:lang w:eastAsia="zh-CN"/>
-        </w:rPr>
-        <w:t xml:space="preserve">The communication between client and servers, and among servers will be based on TCP socket, since all transmitting in the project should be reliable. </w:t>
-      </w:r>
-    </w:p>
-    <w:p>
-      <w:pPr>
-        <w:pStyle w:val="ListParagraph"/>
-        <w:rPr>
-          <w:lang w:eastAsia="zh-CN"/>
-        </w:rPr>
-      </w:pPr>
-      <w:r>
-        <w:rPr>
-          <w:lang w:eastAsia="zh-CN"/>
-        </w:rPr>
-        <w:t xml:space="preserve">When client connects to a server, a socket will be created and first receiving authorization message from server side. After authorization, such socket will synchronize data on the client side according to the data on server side. </w:t>
-      </w:r>
-    </w:p>
-    <w:p>
-      <w:pPr>
-        <w:pStyle w:val="ListParagraph"/>
-        <w:jc w:val="both"/>
-      </w:pPr>
-      <w:r>
-        <w:rPr>
-          <w:lang w:eastAsia="zh-CN"/>
-        </w:rPr>
-        <w:t>There are also sockets among servers. The sockets take responsibility for message passing and data transmitting.</w:t>
+      <w:bookmarkEnd w:id="15"/>
+    </w:p>
+    <w:p>
+      <w:pPr>
+        <w:ind w:left="750"/>
+        <w:jc w:val="both"/>
+      </w:pPr>
+      <w:bookmarkStart w:id="16" w:name="_Toc392366220"/>
+      <w:r>
+        <w:t xml:space="preserve">The communication method between client and servers, and among servers will be based on TCP sockets. </w:t>
+      </w:r>
+      <w:bookmarkStart w:id="17" w:name="_GoBack"/>
+      <w:bookmarkEnd w:id="17"/>
+    </w:p>
+    <w:p>
+      <w:pPr>
+        <w:ind w:left="750"/>
+        <w:jc w:val="both"/>
+      </w:pPr>
+      <w:r>
+        <w:tab/>
+        <w:t xml:space="preserve">When client connects to a server, a socket will be created and first receiving authorization message from server side. After authorization, such socket will synchronize data on the client side according to the data on server side. If the normal server is failed, and client side daemon detected such failure, the client daemon will try to connect to one of the buck up server to retrieve data. </w:t>
+      </w:r>
+    </w:p>
+    <w:p>
+      <w:pPr>
+        <w:ind w:left="750"/>
+        <w:jc w:val="both"/>
+      </w:pPr>
+      <w:r>
+        <w:tab/>
+        <w:t xml:space="preserve">There are also sockets among servers. One server will have socket for data transferring between itself to backup servers, and other sockets for message passing to other servers.  </w:t>
       </w:r>
     </w:p>
     <w:p>
@@ -7838,11 +7784,10 @@
         </w:numPr>
         <w:jc w:val="both"/>
       </w:pPr>
-      <w:bookmarkStart w:id="17" w:name="_Toc392366220"/>
       <w:r>
         <w:t>Synchronization</w:t>
       </w:r>
-      <w:bookmarkEnd w:id="17"/>
+      <w:bookmarkEnd w:id="16"/>
     </w:p>
     <w:p>
       <w:pPr>
@@ -7962,6 +7907,7 @@
         </w:numPr>
       </w:pPr>
       <w:r>
+        <w:lastRenderedPageBreak/>
         <w:t>Supportability</w:t>
       </w:r>
     </w:p>
@@ -8022,7 +7968,6 @@
         </w:numPr>
       </w:pPr>
       <w:r>
-        <w:lastRenderedPageBreak/>
         <w:t>Implementation</w:t>
       </w:r>
     </w:p>
@@ -11022,7 +10967,7 @@
   <a:extraClrSchemeLst/>
   <a:extLst>
     <a:ext uri="{05A4C25C-085E-4340-85A3-A5531E510DB2}">
-      <thm15:themeFamily xmlns:thm15="http://schemas.microsoft.com/office/thememl/2012/main" xmlns="" name="Office Theme" id="{62F939B6-93AF-4DB8-9C6B-D6C7DFDC589F}" vid="{4A3C46E8-61CC-4603-A589-7422A47A8E4A}"/>
+      <thm15:themeFamily xmlns="" xmlns:thm15="http://schemas.microsoft.com/office/thememl/2012/main" name="Office Theme" id="{62F939B6-93AF-4DB8-9C6B-D6C7DFDC589F}" vid="{4A3C46E8-61CC-4603-A589-7422A47A8E4A}"/>
     </a:ext>
   </a:extLst>
 </a:theme>
@@ -11033,7 +10978,7 @@
 </file>
 
 <file path=customXml/itemProps1.xml><?xml version="1.0" encoding="utf-8"?>
-<ds:datastoreItem xmlns:ds="http://schemas.openxmlformats.org/officeDocument/2006/customXml" ds:itemID="{8D9032B9-EB80-8846-A03E-BEFB0402BAF6}">
+<ds:datastoreItem xmlns:ds="http://schemas.openxmlformats.org/officeDocument/2006/customXml" ds:itemID="{FDF3CC5B-3FC6-F645-B063-687BF633938A}">
   <ds:schemaRefs>
     <ds:schemaRef ds:uri="http://schemas.openxmlformats.org/officeDocument/2006/bibliography"/>
   </ds:schemaRefs>

</xml_diff>